<commit_message>
Reflection and Attributes Lab
</commit_message>
<xml_diff>
--- a/C# OOP Advanced/04ReflectionAndAttributes/04. CSharp-OOP-Advanced-Reflection-And-Attributes-Lab.docx
+++ b/C# OOP Advanced/04ReflectionAndAttributes/04. CSharp-OOP-Advanced-Reflection-And-Attributes-Lab.docx
@@ -1,6 +1,6 @@
 
 <file path=word/document.xml><?xml version="1.0" encoding="utf-8"?>
-<w:document xmlns:wpc="http://schemas.microsoft.com/office/word/2010/wordprocessingCanvas" xmlns:cx="http://schemas.microsoft.com/office/drawing/2014/chartex" xmlns:cx1="http://schemas.microsoft.com/office/drawing/2015/9/8/chartex" xmlns:cx2="http://schemas.microsoft.com/office/drawing/2015/10/21/chartex" xmlns:cx3="http://schemas.microsoft.com/office/drawing/2016/5/9/chartex" xmlns:cx4="http://schemas.microsoft.com/office/drawing/2016/5/10/chartex" xmlns:cx5="http://schemas.microsoft.com/office/drawing/2016/5/11/chartex" xmlns:cx6="http://schemas.microsoft.com/office/drawing/2016/5/12/chartex" xmlns:cx7="http://schemas.microsoft.com/office/drawing/2016/5/13/chartex" xmlns:cx8="http://schemas.microsoft.com/office/drawing/2016/5/14/chartex" xmlns:mc="http://schemas.openxmlformats.org/markup-compatibility/2006" xmlns:aink="http://schemas.microsoft.com/office/drawing/2016/ink" xmlns:am3d="http://schemas.microsoft.com/office/drawing/2017/model3d" xmlns:o="urn:schemas-microsoft-com:office:office" xmlns:r="http://schemas.openxmlformats.org/officeDocument/2006/relationships" xmlns:m="http://schemas.openxmlformats.org/officeDocument/2006/math" xmlns:v="urn:schemas-microsoft-com:vml" xmlns:wp14="http://schemas.microsoft.com/office/word/2010/wordprocessingDrawing" xmlns:wp="http://schemas.openxmlformats.org/drawingml/2006/wordprocessingDrawing" xmlns:w10="urn:schemas-microsoft-com:office:word" xmlns:w="http://schemas.openxmlformats.org/wordprocessingml/2006/main" xmlns:w14="http://schemas.microsoft.com/office/word/2010/wordml" xmlns:w15="http://schemas.microsoft.com/office/word/2012/wordml" xmlns:w16cid="http://schemas.microsoft.com/office/word/2016/wordml/cid" xmlns:w16se="http://schemas.microsoft.com/office/word/2015/wordml/symex" xmlns:wpg="http://schemas.microsoft.com/office/word/2010/wordprocessingGroup" xmlns:wpi="http://schemas.microsoft.com/office/word/2010/wordprocessingInk" xmlns:wne="http://schemas.microsoft.com/office/word/2006/wordml" xmlns:wps="http://schemas.microsoft.com/office/word/2010/wordprocessingShape" mc:Ignorable="w14 w15 w16se w16cid wp14">
+<w:document xmlns:wpc="http://schemas.microsoft.com/office/word/2010/wordprocessingCanvas" xmlns:cx="http://schemas.microsoft.com/office/drawing/2014/chartex" xmlns:cx1="http://schemas.microsoft.com/office/drawing/2015/9/8/chartex" xmlns:mc="http://schemas.openxmlformats.org/markup-compatibility/2006" xmlns:o="urn:schemas-microsoft-com:office:office" xmlns:r="http://schemas.openxmlformats.org/officeDocument/2006/relationships" xmlns:m="http://schemas.openxmlformats.org/officeDocument/2006/math" xmlns:v="urn:schemas-microsoft-com:vml" xmlns:wp14="http://schemas.microsoft.com/office/word/2010/wordprocessingDrawing" xmlns:wp="http://schemas.openxmlformats.org/drawingml/2006/wordprocessingDrawing" xmlns:w10="urn:schemas-microsoft-com:office:word" xmlns:w="http://schemas.openxmlformats.org/wordprocessingml/2006/main" xmlns:w14="http://schemas.microsoft.com/office/word/2010/wordml" xmlns:w15="http://schemas.microsoft.com/office/word/2012/wordml" xmlns:w16se="http://schemas.microsoft.com/office/word/2015/wordml/symex" xmlns:wpg="http://schemas.microsoft.com/office/word/2010/wordprocessingGroup" xmlns:wpi="http://schemas.microsoft.com/office/word/2010/wordprocessingInk" xmlns:wne="http://schemas.microsoft.com/office/word/2006/wordml" xmlns:wps="http://schemas.microsoft.com/office/word/2010/wordprocessingShape" mc:Ignorable="w14 w15 w16se wp14">
   <w:body>
     <w:p>
       <w:pPr>
@@ -64,8 +64,6 @@
       <w:r>
         <w:t>Part I: Reflection</w:t>
       </w:r>
-      <w:bookmarkStart w:id="0" w:name="_GoBack"/>
-      <w:bookmarkEnd w:id="0"/>
     </w:p>
     <w:p>
       <w:pPr>
@@ -971,37 +969,16 @@
                 <w:sz w:val="19"/>
                 <w:szCs w:val="19"/>
               </w:rPr>
-              <w:t xml:space="preserve"> </w:t>
-            </w:r>
-            <w:proofErr w:type="gramStart"/>
-            <w:r>
-              <w:rPr>
-                <w:rFonts w:ascii="Consolas" w:hAnsi="Consolas" w:cs="Consolas"/>
-                <w:noProof/>
-                <w:color w:val="000000"/>
-                <w:sz w:val="19"/>
-                <w:szCs w:val="19"/>
-              </w:rPr>
-              <w:t>DownloadAllBankAccountsInTheWorld</w:t>
-            </w:r>
-            <w:r>
-              <w:rPr>
-                <w:rFonts w:ascii="Consolas" w:hAnsi="Consolas" w:cs="Consolas"/>
-                <w:color w:val="000000"/>
-                <w:sz w:val="19"/>
-                <w:szCs w:val="19"/>
-              </w:rPr>
-              <w:t>(</w:t>
-            </w:r>
-            <w:proofErr w:type="gramEnd"/>
-            <w:r>
-              <w:rPr>
-                <w:rFonts w:ascii="Consolas" w:hAnsi="Consolas" w:cs="Consolas"/>
-                <w:color w:val="000000"/>
-                <w:sz w:val="19"/>
-                <w:szCs w:val="19"/>
-              </w:rPr>
-              <w:t>)</w:t>
+              <w:t xml:space="preserve"> DownloadAllBankAccountsInTheWorld</w:t>
+            </w:r>
+            <w:r>
+              <w:rPr>
+                <w:rFonts w:ascii="Consolas" w:hAnsi="Consolas" w:cs="Consolas"/>
+                <w:color w:val="000000"/>
+                <w:sz w:val="19"/>
+                <w:szCs w:val="19"/>
+              </w:rPr>
+              <w:t>()</w:t>
             </w:r>
           </w:p>
           <w:p>
@@ -1826,19 +1803,11 @@
         </w:rPr>
         <w:t xml:space="preserve">} </w:t>
       </w:r>
-      <w:proofErr w:type="gramStart"/>
       <w:r>
         <w:rPr>
           <w:b/>
         </w:rPr>
-        <w:t>have to</w:t>
-      </w:r>
-      <w:proofErr w:type="gramEnd"/>
-      <w:r>
-        <w:rPr>
-          <w:b/>
-        </w:rPr>
-        <w:t xml:space="preserve"> be</w:t>
+        <w:t>have to be</w:t>
       </w:r>
       <w:r>
         <w:rPr>
@@ -3578,8 +3547,10 @@
           <w:lang w:val="en-GB"/>
         </w:rPr>
       </w:pPr>
-      <w:r>
-        <w:t>static void printMethodsByAuthor()</w:t>
+      <w:bookmarkStart w:id="0" w:name="_GoBack"/>
+      <w:bookmarkEnd w:id="0"/>
+      <w:r>
+        <w:t>void printMethodsByAuthor()</w:t>
       </w:r>
     </w:p>
     <w:p>
@@ -4165,7 +4136,7 @@
 </file>
 
 <file path=word/endnotes.xml><?xml version="1.0" encoding="utf-8"?>
-<w:endnotes xmlns:wpc="http://schemas.microsoft.com/office/word/2010/wordprocessingCanvas" xmlns:cx="http://schemas.microsoft.com/office/drawing/2014/chartex" xmlns:cx1="http://schemas.microsoft.com/office/drawing/2015/9/8/chartex" xmlns:cx2="http://schemas.microsoft.com/office/drawing/2015/10/21/chartex" xmlns:cx3="http://schemas.microsoft.com/office/drawing/2016/5/9/chartex" xmlns:cx4="http://schemas.microsoft.com/office/drawing/2016/5/10/chartex" xmlns:cx5="http://schemas.microsoft.com/office/drawing/2016/5/11/chartex" xmlns:cx6="http://schemas.microsoft.com/office/drawing/2016/5/12/chartex" xmlns:cx7="http://schemas.microsoft.com/office/drawing/2016/5/13/chartex" xmlns:cx8="http://schemas.microsoft.com/office/drawing/2016/5/14/chartex" xmlns:mc="http://schemas.openxmlformats.org/markup-compatibility/2006" xmlns:aink="http://schemas.microsoft.com/office/drawing/2016/ink" xmlns:am3d="http://schemas.microsoft.com/office/drawing/2017/model3d" xmlns:o="urn:schemas-microsoft-com:office:office" xmlns:r="http://schemas.openxmlformats.org/officeDocument/2006/relationships" xmlns:m="http://schemas.openxmlformats.org/officeDocument/2006/math" xmlns:v="urn:schemas-microsoft-com:vml" xmlns:wp14="http://schemas.microsoft.com/office/word/2010/wordprocessingDrawing" xmlns:wp="http://schemas.openxmlformats.org/drawingml/2006/wordprocessingDrawing" xmlns:w10="urn:schemas-microsoft-com:office:word" xmlns:w="http://schemas.openxmlformats.org/wordprocessingml/2006/main" xmlns:w14="http://schemas.microsoft.com/office/word/2010/wordml" xmlns:w15="http://schemas.microsoft.com/office/word/2012/wordml" xmlns:w16cid="http://schemas.microsoft.com/office/word/2016/wordml/cid" xmlns:w16se="http://schemas.microsoft.com/office/word/2015/wordml/symex" xmlns:wpg="http://schemas.microsoft.com/office/word/2010/wordprocessingGroup" xmlns:wpi="http://schemas.microsoft.com/office/word/2010/wordprocessingInk" xmlns:wne="http://schemas.microsoft.com/office/word/2006/wordml" xmlns:wps="http://schemas.microsoft.com/office/word/2010/wordprocessingShape" mc:Ignorable="w14 w15 w16se w16cid wp14">
+<w:endnotes xmlns:wpc="http://schemas.microsoft.com/office/word/2010/wordprocessingCanvas" xmlns:cx="http://schemas.microsoft.com/office/drawing/2014/chartex" xmlns:cx1="http://schemas.microsoft.com/office/drawing/2015/9/8/chartex" xmlns:mc="http://schemas.openxmlformats.org/markup-compatibility/2006" xmlns:o="urn:schemas-microsoft-com:office:office" xmlns:r="http://schemas.openxmlformats.org/officeDocument/2006/relationships" xmlns:m="http://schemas.openxmlformats.org/officeDocument/2006/math" xmlns:v="urn:schemas-microsoft-com:vml" xmlns:wp14="http://schemas.microsoft.com/office/word/2010/wordprocessingDrawing" xmlns:wp="http://schemas.openxmlformats.org/drawingml/2006/wordprocessingDrawing" xmlns:w10="urn:schemas-microsoft-com:office:word" xmlns:w="http://schemas.openxmlformats.org/wordprocessingml/2006/main" xmlns:w14="http://schemas.microsoft.com/office/word/2010/wordml" xmlns:w15="http://schemas.microsoft.com/office/word/2012/wordml" xmlns:w16se="http://schemas.microsoft.com/office/word/2015/wordml/symex" xmlns:wpg="http://schemas.microsoft.com/office/word/2010/wordprocessingGroup" xmlns:wpi="http://schemas.microsoft.com/office/word/2010/wordprocessingInk" xmlns:wne="http://schemas.microsoft.com/office/word/2006/wordml" xmlns:wps="http://schemas.microsoft.com/office/word/2010/wordprocessingShape" mc:Ignorable="w14 w15 w16se wp14">
   <w:endnote w:type="separator" w:id="-1">
     <w:p>
       <w:pPr>
@@ -4190,7 +4161,7 @@
 </file>
 
 <file path=word/footer1.xml><?xml version="1.0" encoding="utf-8"?>
-<w:ftr xmlns:wpc="http://schemas.microsoft.com/office/word/2010/wordprocessingCanvas" xmlns:cx="http://schemas.microsoft.com/office/drawing/2014/chartex" xmlns:cx1="http://schemas.microsoft.com/office/drawing/2015/9/8/chartex" xmlns:cx2="http://schemas.microsoft.com/office/drawing/2015/10/21/chartex" xmlns:cx3="http://schemas.microsoft.com/office/drawing/2016/5/9/chartex" xmlns:cx4="http://schemas.microsoft.com/office/drawing/2016/5/10/chartex" xmlns:cx5="http://schemas.microsoft.com/office/drawing/2016/5/11/chartex" xmlns:cx6="http://schemas.microsoft.com/office/drawing/2016/5/12/chartex" xmlns:cx7="http://schemas.microsoft.com/office/drawing/2016/5/13/chartex" xmlns:cx8="http://schemas.microsoft.com/office/drawing/2016/5/14/chartex" xmlns:mc="http://schemas.openxmlformats.org/markup-compatibility/2006" xmlns:aink="http://schemas.microsoft.com/office/drawing/2016/ink" xmlns:am3d="http://schemas.microsoft.com/office/drawing/2017/model3d" xmlns:o="urn:schemas-microsoft-com:office:office" xmlns:r="http://schemas.openxmlformats.org/officeDocument/2006/relationships" xmlns:m="http://schemas.openxmlformats.org/officeDocument/2006/math" xmlns:v="urn:schemas-microsoft-com:vml" xmlns:wp14="http://schemas.microsoft.com/office/word/2010/wordprocessingDrawing" xmlns:wp="http://schemas.openxmlformats.org/drawingml/2006/wordprocessingDrawing" xmlns:w10="urn:schemas-microsoft-com:office:word" xmlns:w="http://schemas.openxmlformats.org/wordprocessingml/2006/main" xmlns:w14="http://schemas.microsoft.com/office/word/2010/wordml" xmlns:w15="http://schemas.microsoft.com/office/word/2012/wordml" xmlns:w16cid="http://schemas.microsoft.com/office/word/2016/wordml/cid" xmlns:w16se="http://schemas.microsoft.com/office/word/2015/wordml/symex" xmlns:wpg="http://schemas.microsoft.com/office/word/2010/wordprocessingGroup" xmlns:wpi="http://schemas.microsoft.com/office/word/2010/wordprocessingInk" xmlns:wne="http://schemas.microsoft.com/office/word/2006/wordml" xmlns:wps="http://schemas.microsoft.com/office/word/2010/wordprocessingShape" mc:Ignorable="w14 w15 w16se w16cid wp14">
+<w:ftr xmlns:wpc="http://schemas.microsoft.com/office/word/2010/wordprocessingCanvas" xmlns:cx="http://schemas.microsoft.com/office/drawing/2014/chartex" xmlns:cx1="http://schemas.microsoft.com/office/drawing/2015/9/8/chartex" xmlns:mc="http://schemas.openxmlformats.org/markup-compatibility/2006" xmlns:o="urn:schemas-microsoft-com:office:office" xmlns:r="http://schemas.openxmlformats.org/officeDocument/2006/relationships" xmlns:m="http://schemas.openxmlformats.org/officeDocument/2006/math" xmlns:v="urn:schemas-microsoft-com:vml" xmlns:wp14="http://schemas.microsoft.com/office/word/2010/wordprocessingDrawing" xmlns:wp="http://schemas.openxmlformats.org/drawingml/2006/wordprocessingDrawing" xmlns:w10="urn:schemas-microsoft-com:office:word" xmlns:w="http://schemas.openxmlformats.org/wordprocessingml/2006/main" xmlns:w14="http://schemas.microsoft.com/office/word/2010/wordml" xmlns:w15="http://schemas.microsoft.com/office/word/2012/wordml" xmlns:w16se="http://schemas.microsoft.com/office/word/2015/wordml/symex" xmlns:wpg="http://schemas.microsoft.com/office/word/2010/wordprocessingGroup" xmlns:wpi="http://schemas.microsoft.com/office/word/2010/wordprocessingInk" xmlns:wne="http://schemas.microsoft.com/office/word/2006/wordml" xmlns:wps="http://schemas.microsoft.com/office/word/2010/wordprocessingShape" mc:Ignorable="w14 w15 w16se wp14">
   <w:p>
     <w:pPr>
       <w:pStyle w:val="Footer"/>
@@ -4330,7 +4301,7 @@
         </mc:Choice>
         <mc:Fallback>
           <w:pict>
-            <v:line w14:anchorId="3E11C572" id="Straight Connector 19" o:spid="_x0000_s1026" style="position:absolute;flip:y;z-index:251660288;visibility:visible;mso-wrap-style:square;mso-width-percent:0;mso-height-percent:0;mso-wrap-distance-left:9pt;mso-wrap-distance-top:0;mso-wrap-distance-right:9pt;mso-wrap-distance-bottom:0;mso-position-horizontal:absolute;mso-position-horizontal-relative:text;mso-position-vertical:absolute;mso-position-vertical-relative:text;mso-width-percent:0;mso-height-percent:0;mso-width-relative:page;mso-height-relative:page" from="-.1pt,5.2pt" to="520.7pt,5.2pt" o:gfxdata="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" strokecolor="#f37123" strokeweight="1pt">
+            <v:line w14:anchorId="113B0662" id="Straight Connector 19" o:spid="_x0000_s1026" style="position:absolute;flip:y;z-index:251660288;visibility:visible;mso-wrap-style:square;mso-width-percent:0;mso-height-percent:0;mso-wrap-distance-left:9pt;mso-wrap-distance-top:0;mso-wrap-distance-right:9pt;mso-wrap-distance-bottom:0;mso-position-horizontal:absolute;mso-position-horizontal-relative:text;mso-position-vertical:absolute;mso-position-vertical-relative:text;mso-width-percent:0;mso-height-percent:0;mso-width-relative:page;mso-height-relative:page" from="-.1pt,5.2pt" to="520.7pt,5.2pt" o:gfxdata="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" strokecolor="#f37123" strokeweight="1pt">
               <v:stroke endcap="round"/>
             </v:line>
           </w:pict>
@@ -4453,7 +4424,7 @@
                                 <wp:extent cx="201930" cy="201930"/>
                                 <wp:effectExtent l="0" t="0" r="7620" b="7620"/>
                                 <wp:docPr id="12" name="Picture 12">
-                                  <a:hlinkClick xmlns:a="http://schemas.openxmlformats.org/drawingml/2006/main" r:id="rId3"/>
+                                  <a:hlinkClick xmlns:a="http://schemas.openxmlformats.org/drawingml/2006/main" r:id="rId1"/>
                                 </wp:docPr>
                                 <wp:cNvGraphicFramePr>
                                   <a:graphicFrameLocks xmlns:a="http://schemas.openxmlformats.org/drawingml/2006/main" noChangeAspect="1"/>
@@ -4463,7 +4434,7 @@
                                     <pic:pic xmlns:pic="http://schemas.openxmlformats.org/drawingml/2006/picture">
                                       <pic:nvPicPr>
                                         <pic:cNvPr id="0" name="Picture 19">
-                                          <a:hlinkClick r:id="rId1"/>
+                                          <a:hlinkClick r:id="rId3"/>
                                         </pic:cNvPr>
                                         <pic:cNvPicPr>
                                           <a:picLocks noChangeAspect="1" noChangeArrowheads="1"/>
@@ -5074,7 +5045,7 @@
                           <wp:extent cx="201930" cy="201930"/>
                           <wp:effectExtent l="0" t="0" r="7620" b="7620"/>
                           <wp:docPr id="12" name="Picture 12">
-                            <a:hlinkClick xmlns:a="http://schemas.openxmlformats.org/drawingml/2006/main" r:id="rId22"/>
+                            <a:hlinkClick xmlns:a="http://schemas.openxmlformats.org/drawingml/2006/main" r:id="rId3"/>
                           </wp:docPr>
                           <wp:cNvGraphicFramePr>
                             <a:graphicFrameLocks xmlns:a="http://schemas.openxmlformats.org/drawingml/2006/main" noChangeAspect="1"/>
@@ -5084,7 +5055,7 @@
                               <pic:pic xmlns:pic="http://schemas.openxmlformats.org/drawingml/2006/picture">
                                 <pic:nvPicPr>
                                   <pic:cNvPr id="0" name="Picture 19">
-                                    <a:hlinkClick r:id="rId22"/>
+                                    <a:hlinkClick r:id="rId3"/>
                                   </pic:cNvPr>
                                   <pic:cNvPicPr>
                                     <a:picLocks noChangeAspect="1" noChangeArrowheads="1"/>
@@ -5813,7 +5784,7 @@
                               <w:sz w:val="18"/>
                               <w:szCs w:val="18"/>
                             </w:rPr>
-                            <w:t>1</w:t>
+                            <w:t>5</w:t>
                           </w:r>
                           <w:r>
                             <w:rPr>
@@ -5934,7 +5905,7 @@
                         <w:sz w:val="18"/>
                         <w:szCs w:val="18"/>
                       </w:rPr>
-                      <w:t>1</w:t>
+                      <w:t>5</w:t>
                     </w:r>
                     <w:r>
                       <w:rPr>
@@ -5999,7 +5970,7 @@
 </file>
 
 <file path=word/footnotes.xml><?xml version="1.0" encoding="utf-8"?>
-<w:footnotes xmlns:wpc="http://schemas.microsoft.com/office/word/2010/wordprocessingCanvas" xmlns:cx="http://schemas.microsoft.com/office/drawing/2014/chartex" xmlns:cx1="http://schemas.microsoft.com/office/drawing/2015/9/8/chartex" xmlns:cx2="http://schemas.microsoft.com/office/drawing/2015/10/21/chartex" xmlns:cx3="http://schemas.microsoft.com/office/drawing/2016/5/9/chartex" xmlns:cx4="http://schemas.microsoft.com/office/drawing/2016/5/10/chartex" xmlns:cx5="http://schemas.microsoft.com/office/drawing/2016/5/11/chartex" xmlns:cx6="http://schemas.microsoft.com/office/drawing/2016/5/12/chartex" xmlns:cx7="http://schemas.microsoft.com/office/drawing/2016/5/13/chartex" xmlns:cx8="http://schemas.microsoft.com/office/drawing/2016/5/14/chartex" xmlns:mc="http://schemas.openxmlformats.org/markup-compatibility/2006" xmlns:aink="http://schemas.microsoft.com/office/drawing/2016/ink" xmlns:am3d="http://schemas.microsoft.com/office/drawing/2017/model3d" xmlns:o="urn:schemas-microsoft-com:office:office" xmlns:r="http://schemas.openxmlformats.org/officeDocument/2006/relationships" xmlns:m="http://schemas.openxmlformats.org/officeDocument/2006/math" xmlns:v="urn:schemas-microsoft-com:vml" xmlns:wp14="http://schemas.microsoft.com/office/word/2010/wordprocessingDrawing" xmlns:wp="http://schemas.openxmlformats.org/drawingml/2006/wordprocessingDrawing" xmlns:w10="urn:schemas-microsoft-com:office:word" xmlns:w="http://schemas.openxmlformats.org/wordprocessingml/2006/main" xmlns:w14="http://schemas.microsoft.com/office/word/2010/wordml" xmlns:w15="http://schemas.microsoft.com/office/word/2012/wordml" xmlns:w16cid="http://schemas.microsoft.com/office/word/2016/wordml/cid" xmlns:w16se="http://schemas.microsoft.com/office/word/2015/wordml/symex" xmlns:wpg="http://schemas.microsoft.com/office/word/2010/wordprocessingGroup" xmlns:wpi="http://schemas.microsoft.com/office/word/2010/wordprocessingInk" xmlns:wne="http://schemas.microsoft.com/office/word/2006/wordml" xmlns:wps="http://schemas.microsoft.com/office/word/2010/wordprocessingShape" mc:Ignorable="w14 w15 w16se w16cid wp14">
+<w:footnotes xmlns:wpc="http://schemas.microsoft.com/office/word/2010/wordprocessingCanvas" xmlns:cx="http://schemas.microsoft.com/office/drawing/2014/chartex" xmlns:cx1="http://schemas.microsoft.com/office/drawing/2015/9/8/chartex" xmlns:mc="http://schemas.openxmlformats.org/markup-compatibility/2006" xmlns:o="urn:schemas-microsoft-com:office:office" xmlns:r="http://schemas.openxmlformats.org/officeDocument/2006/relationships" xmlns:m="http://schemas.openxmlformats.org/officeDocument/2006/math" xmlns:v="urn:schemas-microsoft-com:vml" xmlns:wp14="http://schemas.microsoft.com/office/word/2010/wordprocessingDrawing" xmlns:wp="http://schemas.openxmlformats.org/drawingml/2006/wordprocessingDrawing" xmlns:w10="urn:schemas-microsoft-com:office:word" xmlns:w="http://schemas.openxmlformats.org/wordprocessingml/2006/main" xmlns:w14="http://schemas.microsoft.com/office/word/2010/wordml" xmlns:w15="http://schemas.microsoft.com/office/word/2012/wordml" xmlns:w16se="http://schemas.microsoft.com/office/word/2015/wordml/symex" xmlns:wpg="http://schemas.microsoft.com/office/word/2010/wordprocessingGroup" xmlns:wpi="http://schemas.microsoft.com/office/word/2010/wordprocessingInk" xmlns:wne="http://schemas.microsoft.com/office/word/2006/wordml" xmlns:wps="http://schemas.microsoft.com/office/word/2010/wordprocessingShape" mc:Ignorable="w14 w15 w16se wp14">
   <w:footnote w:type="separator" w:id="-1">
     <w:p>
       <w:pPr>
@@ -6024,7 +5995,7 @@
 </file>
 
 <file path=word/header1.xml><?xml version="1.0" encoding="utf-8"?>
-<w:hdr xmlns:wpc="http://schemas.microsoft.com/office/word/2010/wordprocessingCanvas" xmlns:cx="http://schemas.microsoft.com/office/drawing/2014/chartex" xmlns:cx1="http://schemas.microsoft.com/office/drawing/2015/9/8/chartex" xmlns:cx2="http://schemas.microsoft.com/office/drawing/2015/10/21/chartex" xmlns:cx3="http://schemas.microsoft.com/office/drawing/2016/5/9/chartex" xmlns:cx4="http://schemas.microsoft.com/office/drawing/2016/5/10/chartex" xmlns:cx5="http://schemas.microsoft.com/office/drawing/2016/5/11/chartex" xmlns:cx6="http://schemas.microsoft.com/office/drawing/2016/5/12/chartex" xmlns:cx7="http://schemas.microsoft.com/office/drawing/2016/5/13/chartex" xmlns:cx8="http://schemas.microsoft.com/office/drawing/2016/5/14/chartex" xmlns:mc="http://schemas.openxmlformats.org/markup-compatibility/2006" xmlns:aink="http://schemas.microsoft.com/office/drawing/2016/ink" xmlns:am3d="http://schemas.microsoft.com/office/drawing/2017/model3d" xmlns:o="urn:schemas-microsoft-com:office:office" xmlns:r="http://schemas.openxmlformats.org/officeDocument/2006/relationships" xmlns:m="http://schemas.openxmlformats.org/officeDocument/2006/math" xmlns:v="urn:schemas-microsoft-com:vml" xmlns:wp14="http://schemas.microsoft.com/office/word/2010/wordprocessingDrawing" xmlns:wp="http://schemas.openxmlformats.org/drawingml/2006/wordprocessingDrawing" xmlns:w10="urn:schemas-microsoft-com:office:word" xmlns:w="http://schemas.openxmlformats.org/wordprocessingml/2006/main" xmlns:w14="http://schemas.microsoft.com/office/word/2010/wordml" xmlns:w15="http://schemas.microsoft.com/office/word/2012/wordml" xmlns:w16cid="http://schemas.microsoft.com/office/word/2016/wordml/cid" xmlns:w16se="http://schemas.microsoft.com/office/word/2015/wordml/symex" xmlns:wpg="http://schemas.microsoft.com/office/word/2010/wordprocessingGroup" xmlns:wpi="http://schemas.microsoft.com/office/word/2010/wordprocessingInk" xmlns:wne="http://schemas.microsoft.com/office/word/2006/wordml" xmlns:wps="http://schemas.microsoft.com/office/word/2010/wordprocessingShape" mc:Ignorable="w14 w15 w16se w16cid wp14">
+<w:hdr xmlns:wpc="http://schemas.microsoft.com/office/word/2010/wordprocessingCanvas" xmlns:cx="http://schemas.microsoft.com/office/drawing/2014/chartex" xmlns:cx1="http://schemas.microsoft.com/office/drawing/2015/9/8/chartex" xmlns:mc="http://schemas.openxmlformats.org/markup-compatibility/2006" xmlns:o="urn:schemas-microsoft-com:office:office" xmlns:r="http://schemas.openxmlformats.org/officeDocument/2006/relationships" xmlns:m="http://schemas.openxmlformats.org/officeDocument/2006/math" xmlns:v="urn:schemas-microsoft-com:vml" xmlns:wp14="http://schemas.microsoft.com/office/word/2010/wordprocessingDrawing" xmlns:wp="http://schemas.openxmlformats.org/drawingml/2006/wordprocessingDrawing" xmlns:w10="urn:schemas-microsoft-com:office:word" xmlns:w="http://schemas.openxmlformats.org/wordprocessingml/2006/main" xmlns:w14="http://schemas.microsoft.com/office/word/2010/wordml" xmlns:w15="http://schemas.microsoft.com/office/word/2012/wordml" xmlns:w16se="http://schemas.microsoft.com/office/word/2015/wordml/symex" xmlns:wpg="http://schemas.microsoft.com/office/word/2010/wordprocessingGroup" xmlns:wpi="http://schemas.microsoft.com/office/word/2010/wordprocessingInk" xmlns:wne="http://schemas.microsoft.com/office/word/2006/wordml" xmlns:wps="http://schemas.microsoft.com/office/word/2010/wordprocessingShape" mc:Ignorable="w14 w15 w16se wp14">
   <w:p>
     <w:pPr>
       <w:pStyle w:val="Header"/>
@@ -6035,7 +6006,7 @@
 </file>
 
 <file path=word/numbering.xml><?xml version="1.0" encoding="utf-8"?>
-<w:numbering xmlns:wpc="http://schemas.microsoft.com/office/word/2010/wordprocessingCanvas" xmlns:cx="http://schemas.microsoft.com/office/drawing/2014/chartex" xmlns:cx1="http://schemas.microsoft.com/office/drawing/2015/9/8/chartex" xmlns:cx2="http://schemas.microsoft.com/office/drawing/2015/10/21/chartex" xmlns:cx3="http://schemas.microsoft.com/office/drawing/2016/5/9/chartex" xmlns:cx4="http://schemas.microsoft.com/office/drawing/2016/5/10/chartex" xmlns:cx5="http://schemas.microsoft.com/office/drawing/2016/5/11/chartex" xmlns:cx6="http://schemas.microsoft.com/office/drawing/2016/5/12/chartex" xmlns:cx7="http://schemas.microsoft.com/office/drawing/2016/5/13/chartex" xmlns:cx8="http://schemas.microsoft.com/office/drawing/2016/5/14/chartex" xmlns:mc="http://schemas.openxmlformats.org/markup-compatibility/2006" xmlns:aink="http://schemas.microsoft.com/office/drawing/2016/ink" xmlns:am3d="http://schemas.microsoft.com/office/drawing/2017/model3d" xmlns:o="urn:schemas-microsoft-com:office:office" xmlns:r="http://schemas.openxmlformats.org/officeDocument/2006/relationships" xmlns:m="http://schemas.openxmlformats.org/officeDocument/2006/math" xmlns:v="urn:schemas-microsoft-com:vml" xmlns:wp14="http://schemas.microsoft.com/office/word/2010/wordprocessingDrawing" xmlns:wp="http://schemas.openxmlformats.org/drawingml/2006/wordprocessingDrawing" xmlns:w10="urn:schemas-microsoft-com:office:word" xmlns:w="http://schemas.openxmlformats.org/wordprocessingml/2006/main" xmlns:w14="http://schemas.microsoft.com/office/word/2010/wordml" xmlns:w15="http://schemas.microsoft.com/office/word/2012/wordml" xmlns:w16cid="http://schemas.microsoft.com/office/word/2016/wordml/cid" xmlns:w16se="http://schemas.microsoft.com/office/word/2015/wordml/symex" xmlns:wpg="http://schemas.microsoft.com/office/word/2010/wordprocessingGroup" xmlns:wpi="http://schemas.microsoft.com/office/word/2010/wordprocessingInk" xmlns:wne="http://schemas.microsoft.com/office/word/2006/wordml" xmlns:wps="http://schemas.microsoft.com/office/word/2010/wordprocessingShape" mc:Ignorable="w14 w15 w16se w16cid wp14">
+<w:numbering xmlns:wpc="http://schemas.microsoft.com/office/word/2010/wordprocessingCanvas" xmlns:cx="http://schemas.microsoft.com/office/drawing/2014/chartex" xmlns:cx1="http://schemas.microsoft.com/office/drawing/2015/9/8/chartex" xmlns:mc="http://schemas.openxmlformats.org/markup-compatibility/2006" xmlns:o="urn:schemas-microsoft-com:office:office" xmlns:r="http://schemas.openxmlformats.org/officeDocument/2006/relationships" xmlns:m="http://schemas.openxmlformats.org/officeDocument/2006/math" xmlns:v="urn:schemas-microsoft-com:vml" xmlns:wp14="http://schemas.microsoft.com/office/word/2010/wordprocessingDrawing" xmlns:wp="http://schemas.openxmlformats.org/drawingml/2006/wordprocessingDrawing" xmlns:w10="urn:schemas-microsoft-com:office:word" xmlns:w="http://schemas.openxmlformats.org/wordprocessingml/2006/main" xmlns:w14="http://schemas.microsoft.com/office/word/2010/wordml" xmlns:w15="http://schemas.microsoft.com/office/word/2012/wordml" xmlns:w16se="http://schemas.microsoft.com/office/word/2015/wordml/symex" xmlns:wpg="http://schemas.microsoft.com/office/word/2010/wordprocessingGroup" xmlns:wpi="http://schemas.microsoft.com/office/word/2010/wordprocessingInk" xmlns:wne="http://schemas.microsoft.com/office/word/2006/wordml" xmlns:wps="http://schemas.microsoft.com/office/word/2010/wordprocessingShape" mc:Ignorable="w14 w15 w16se wp14">
   <w:abstractNum w:abstractNumId="0" w15:restartNumberingAfterBreak="0">
     <w:nsid w:val="0B3943DD"/>
     <w:multiLevelType w:val="hybridMultilevel"/>
@@ -6625,7 +6596,7 @@
 </file>
 
 <file path=word/styles.xml><?xml version="1.0" encoding="utf-8"?>
-<w:styles xmlns:mc="http://schemas.openxmlformats.org/markup-compatibility/2006" xmlns:r="http://schemas.openxmlformats.org/officeDocument/2006/relationships" xmlns:w="http://schemas.openxmlformats.org/wordprocessingml/2006/main" xmlns:w14="http://schemas.microsoft.com/office/word/2010/wordml" xmlns:w15="http://schemas.microsoft.com/office/word/2012/wordml" xmlns:w16cid="http://schemas.microsoft.com/office/word/2016/wordml/cid" xmlns:w16se="http://schemas.microsoft.com/office/word/2015/wordml/symex" mc:Ignorable="w14 w15 w16se w16cid">
+<w:styles xmlns:mc="http://schemas.openxmlformats.org/markup-compatibility/2006" xmlns:r="http://schemas.openxmlformats.org/officeDocument/2006/relationships" xmlns:w="http://schemas.openxmlformats.org/wordprocessingml/2006/main" xmlns:w14="http://schemas.microsoft.com/office/word/2010/wordml" xmlns:w15="http://schemas.microsoft.com/office/word/2012/wordml" xmlns:w16se="http://schemas.microsoft.com/office/word/2015/wordml/symex" mc:Ignorable="w14 w15 w16se">
   <w:docDefaults>
     <w:rPrDefault>
       <w:rPr>
@@ -6641,7 +6612,7 @@
       </w:pPr>
     </w:pPrDefault>
   </w:docDefaults>
-  <w:latentStyles w:defLockedState="0" w:defUIPriority="99" w:defSemiHidden="0" w:defUnhideWhenUsed="0" w:defQFormat="0" w:count="375">
+  <w:latentStyles w:defLockedState="0" w:defUIPriority="99" w:defSemiHidden="0" w:defUnhideWhenUsed="0" w:defQFormat="0" w:count="371">
     <w:lsdException w:name="Normal" w:uiPriority="0" w:qFormat="1"/>
     <w:lsdException w:name="heading 1" w:uiPriority="9" w:qFormat="1"/>
     <w:lsdException w:name="heading 2" w:semiHidden="1" w:uiPriority="9" w:unhideWhenUsed="1" w:qFormat="1"/>
@@ -7013,10 +6984,6 @@
     <w:lsdException w:name="List Table 5 Dark Accent 6" w:uiPriority="50"/>
     <w:lsdException w:name="List Table 6 Colorful Accent 6" w:uiPriority="51"/>
     <w:lsdException w:name="List Table 7 Colorful Accent 6" w:uiPriority="52"/>
-    <w:lsdException w:name="Mention" w:semiHidden="1" w:unhideWhenUsed="1"/>
-    <w:lsdException w:name="Smart Hyperlink" w:semiHidden="1" w:unhideWhenUsed="1"/>
-    <w:lsdException w:name="Hashtag" w:semiHidden="1" w:unhideWhenUsed="1"/>
-    <w:lsdException w:name="Unresolved Mention" w:semiHidden="1" w:unhideWhenUsed="1"/>
   </w:latentStyles>
   <w:style w:type="paragraph" w:default="1" w:styleId="Normal">
     <w:name w:val="Normal"/>
@@ -7795,7 +7762,7 @@
 </file>
 
 <file path=customXml/itemProps1.xml><?xml version="1.0" encoding="utf-8"?>
-<ds:datastoreItem xmlns:ds="http://schemas.openxmlformats.org/officeDocument/2006/customXml" ds:itemID="{50C2086C-75A0-4103-9F57-74E2FE3954D0}">
+<ds:datastoreItem xmlns:ds="http://schemas.openxmlformats.org/officeDocument/2006/customXml" ds:itemID="{A2463846-19F1-428E-BC27-BA5AABA19536}">
   <ds:schemaRefs>
     <ds:schemaRef ds:uri="http://schemas.openxmlformats.org/officeDocument/2006/bibliography"/>
   </ds:schemaRefs>

</xml_diff>

<commit_message>
Reflection and Attributes Exercise P01-03
</commit_message>
<xml_diff>
--- a/C# OOP Advanced/04ReflectionAndAttributes/04. CSharp-OOP-Advanced-Reflection-And-Attributes-Lab.docx
+++ b/C# OOP Advanced/04ReflectionAndAttributes/04. CSharp-OOP-Advanced-Reflection-And-Attributes-Lab.docx
@@ -4301,7 +4301,7 @@
         </mc:Choice>
         <mc:Fallback>
           <w:pict>
-            <v:line w14:anchorId="113B0662" id="Straight Connector 19" o:spid="_x0000_s1026" style="position:absolute;flip:y;z-index:251660288;visibility:visible;mso-wrap-style:square;mso-width-percent:0;mso-height-percent:0;mso-wrap-distance-left:9pt;mso-wrap-distance-top:0;mso-wrap-distance-right:9pt;mso-wrap-distance-bottom:0;mso-position-horizontal:absolute;mso-position-horizontal-relative:text;mso-position-vertical:absolute;mso-position-vertical-relative:text;mso-width-percent:0;mso-height-percent:0;mso-width-relative:page;mso-height-relative:page" from="-.1pt,5.2pt" to="520.7pt,5.2pt" o:gfxdata="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" strokecolor="#f37123" strokeweight="1pt">
+            <v:line w14:anchorId="05015FBC" id="Straight Connector 19" o:spid="_x0000_s1026" style="position:absolute;flip:y;z-index:251660288;visibility:visible;mso-wrap-style:square;mso-width-percent:0;mso-height-percent:0;mso-wrap-distance-left:9pt;mso-wrap-distance-top:0;mso-wrap-distance-right:9pt;mso-wrap-distance-bottom:0;mso-position-horizontal:absolute;mso-position-horizontal-relative:text;mso-position-vertical:absolute;mso-position-vertical-relative:text;mso-width-percent:0;mso-height-percent:0;mso-width-relative:page;mso-height-relative:page" from="-.1pt,5.2pt" to="520.7pt,5.2pt" o:gfxdata="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" strokecolor="#f37123" strokeweight="1pt">
               <v:stroke endcap="round"/>
             </v:line>
           </w:pict>
@@ -5045,7 +5045,7 @@
                           <wp:extent cx="201930" cy="201930"/>
                           <wp:effectExtent l="0" t="0" r="7620" b="7620"/>
                           <wp:docPr id="12" name="Picture 12">
-                            <a:hlinkClick xmlns:a="http://schemas.openxmlformats.org/drawingml/2006/main" r:id="rId3"/>
+                            <a:hlinkClick xmlns:a="http://schemas.openxmlformats.org/drawingml/2006/main" r:id="rId1"/>
                           </wp:docPr>
                           <wp:cNvGraphicFramePr>
                             <a:graphicFrameLocks xmlns:a="http://schemas.openxmlformats.org/drawingml/2006/main" noChangeAspect="1"/>
@@ -5055,7 +5055,7 @@
                               <pic:pic xmlns:pic="http://schemas.openxmlformats.org/drawingml/2006/picture">
                                 <pic:nvPicPr>
                                   <pic:cNvPr id="0" name="Picture 19">
-                                    <a:hlinkClick r:id="rId3"/>
+                                    <a:hlinkClick r:id="rId1"/>
                                   </pic:cNvPr>
                                   <pic:cNvPicPr>
                                     <a:picLocks noChangeAspect="1" noChangeArrowheads="1"/>
@@ -5784,7 +5784,7 @@
                               <w:sz w:val="18"/>
                               <w:szCs w:val="18"/>
                             </w:rPr>
-                            <w:t>5</w:t>
+                            <w:t>6</w:t>
                           </w:r>
                           <w:r>
                             <w:rPr>
@@ -5905,7 +5905,7 @@
                         <w:sz w:val="18"/>
                         <w:szCs w:val="18"/>
                       </w:rPr>
-                      <w:t>5</w:t>
+                      <w:t>6</w:t>
                     </w:r>
                     <w:r>
                       <w:rPr>
@@ -6443,7 +6443,7 @@
       <w:lvlText w:val=""/>
       <w:lvlJc w:val="left"/>
       <w:pPr>
-        <w:ind w:left="720" w:hanging="360"/>
+        <w:ind w:left="1080" w:hanging="360"/>
       </w:pPr>
       <w:rPr>
         <w:rFonts w:ascii="Symbol" w:hAnsi="Symbol" w:hint="default"/>
@@ -6455,7 +6455,7 @@
       <w:lvlText w:val="o"/>
       <w:lvlJc w:val="left"/>
       <w:pPr>
-        <w:ind w:left="1440" w:hanging="360"/>
+        <w:ind w:left="1800" w:hanging="360"/>
       </w:pPr>
       <w:rPr>
         <w:rFonts w:ascii="Courier New" w:hAnsi="Courier New" w:cs="Courier New" w:hint="default"/>
@@ -6467,7 +6467,7 @@
       <w:lvlText w:val=""/>
       <w:lvlJc w:val="left"/>
       <w:pPr>
-        <w:ind w:left="2160" w:hanging="360"/>
+        <w:ind w:left="2520" w:hanging="360"/>
       </w:pPr>
       <w:rPr>
         <w:rFonts w:ascii="Wingdings" w:hAnsi="Wingdings" w:hint="default"/>
@@ -6479,7 +6479,7 @@
       <w:lvlText w:val=""/>
       <w:lvlJc w:val="left"/>
       <w:pPr>
-        <w:ind w:left="2880" w:hanging="360"/>
+        <w:ind w:left="3240" w:hanging="360"/>
       </w:pPr>
       <w:rPr>
         <w:rFonts w:ascii="Symbol" w:hAnsi="Symbol" w:hint="default"/>
@@ -6491,7 +6491,7 @@
       <w:lvlText w:val="o"/>
       <w:lvlJc w:val="left"/>
       <w:pPr>
-        <w:ind w:left="3600" w:hanging="360"/>
+        <w:ind w:left="3960" w:hanging="360"/>
       </w:pPr>
       <w:rPr>
         <w:rFonts w:ascii="Courier New" w:hAnsi="Courier New" w:cs="Courier New" w:hint="default"/>
@@ -6503,7 +6503,7 @@
       <w:lvlText w:val=""/>
       <w:lvlJc w:val="left"/>
       <w:pPr>
-        <w:ind w:left="4320" w:hanging="360"/>
+        <w:ind w:left="4680" w:hanging="360"/>
       </w:pPr>
       <w:rPr>
         <w:rFonts w:ascii="Wingdings" w:hAnsi="Wingdings" w:hint="default"/>
@@ -6515,7 +6515,7 @@
       <w:lvlText w:val=""/>
       <w:lvlJc w:val="left"/>
       <w:pPr>
-        <w:ind w:left="5040" w:hanging="360"/>
+        <w:ind w:left="5400" w:hanging="360"/>
       </w:pPr>
       <w:rPr>
         <w:rFonts w:ascii="Symbol" w:hAnsi="Symbol" w:hint="default"/>
@@ -6527,7 +6527,7 @@
       <w:lvlText w:val="o"/>
       <w:lvlJc w:val="left"/>
       <w:pPr>
-        <w:ind w:left="5760" w:hanging="360"/>
+        <w:ind w:left="6120" w:hanging="360"/>
       </w:pPr>
       <w:rPr>
         <w:rFonts w:ascii="Courier New" w:hAnsi="Courier New" w:cs="Courier New" w:hint="default"/>
@@ -6539,7 +6539,7 @@
       <w:lvlText w:val=""/>
       <w:lvlJc w:val="left"/>
       <w:pPr>
-        <w:ind w:left="6480" w:hanging="360"/>
+        <w:ind w:left="6840" w:hanging="360"/>
       </w:pPr>
       <w:rPr>
         <w:rFonts w:ascii="Wingdings" w:hAnsi="Wingdings" w:hint="default"/>
@@ -7762,7 +7762,7 @@
 </file>
 
 <file path=customXml/itemProps1.xml><?xml version="1.0" encoding="utf-8"?>
-<ds:datastoreItem xmlns:ds="http://schemas.openxmlformats.org/officeDocument/2006/customXml" ds:itemID="{A2463846-19F1-428E-BC27-BA5AABA19536}">
+<ds:datastoreItem xmlns:ds="http://schemas.openxmlformats.org/officeDocument/2006/customXml" ds:itemID="{C49E6F11-48CF-4437-A578-373FC032C801}">
   <ds:schemaRefs>
     <ds:schemaRef ds:uri="http://schemas.openxmlformats.org/officeDocument/2006/bibliography"/>
   </ds:schemaRefs>

</xml_diff>